<commit_message>
Changes in GUI (EclipseCDBrowser)
</commit_message>
<xml_diff>
--- a/branches/core-branch-constraints/smartfrog/docs/The SmartFrog Constraint071207.docx
+++ b/branches/core-branch-constraints/smartfrog/docs/The SmartFrog Constraint071207.docx
@@ -17402,7 +17402,7 @@
             <w:b/>
             <w:noProof/>
           </w:rPr>
-          <w:t>1</w:t>
+          <w:t>2</w:t>
         </w:r>
         <w:r>
           <w:rPr>
@@ -23996,7 +23996,7 @@
 </file>
 
 <file path=customXml/itemProps1.xml><?xml version="1.0" encoding="utf-8"?>
-<ds:datastoreItem xmlns:ds="http://schemas.openxmlformats.org/officeDocument/2006/customXml" ds:itemID="{58D091D5-648A-4404-B202-7ABC7082EA0F}">
+<ds:datastoreItem xmlns:ds="http://schemas.openxmlformats.org/officeDocument/2006/customXml" ds:itemID="{ECDB4651-C4B5-4410-A8AE-E2D903627AA3}">
   <ds:schemaRefs>
     <ds:schemaRef ds:uri="http://schemas.openxmlformats.org/officeDocument/2006/bibliography"/>
   </ds:schemaRefs>

</xml_diff>